<commit_message>
added more in command.docx file
</commit_message>
<xml_diff>
--- a/commands.docx
+++ b/commands.docx
@@ -166,6 +166,33 @@
         <w:t>cmd</w:t>
       </w:r>
       <w:proofErr w:type="spellEnd"/>
+    </w:p>
+    <w:p>
+      <w:pPr>
+        <w:pStyle w:val="ListParagraph"/>
+        <w:rPr>
+          <w:sz w:val="28"/>
+          <w:szCs w:val="28"/>
+        </w:rPr>
+      </w:pPr>
+    </w:p>
+    <w:p>
+      <w:pPr>
+        <w:pStyle w:val="ListParagraph"/>
+        <w:rPr>
+          <w:sz w:val="28"/>
+          <w:szCs w:val="28"/>
+        </w:rPr>
+      </w:pPr>
+    </w:p>
+    <w:p>
+      <w:pPr>
+        <w:pStyle w:val="ListParagraph"/>
+        <w:rPr>
+          <w:sz w:val="28"/>
+          <w:szCs w:val="28"/>
+        </w:rPr>
+      </w:pPr>
     </w:p>
     <w:p>
       <w:pPr>
@@ -524,6 +551,24 @@
     </w:p>
     <w:p>
       <w:pPr>
+        <w:pStyle w:val="ListParagraph"/>
+        <w:rPr>
+          <w:sz w:val="28"/>
+          <w:szCs w:val="28"/>
+        </w:rPr>
+      </w:pPr>
+    </w:p>
+    <w:p>
+      <w:pPr>
+        <w:pStyle w:val="ListParagraph"/>
+        <w:rPr>
+          <w:sz w:val="28"/>
+          <w:szCs w:val="28"/>
+        </w:rPr>
+      </w:pPr>
+    </w:p>
+    <w:p>
+      <w:pPr>
         <w:rPr>
           <w:sz w:val="28"/>
           <w:szCs w:val="28"/>
@@ -1162,7 +1207,6 @@
           <w:sz w:val="28"/>
           <w:szCs w:val="28"/>
         </w:rPr>
-        <w:lastRenderedPageBreak/>
         <w:t xml:space="preserve">Then commit the main.cpp using </w:t>
       </w:r>
     </w:p>
@@ -1386,6 +1430,14 @@
     </w:p>
     <w:p>
       <w:pPr>
+        <w:rPr>
+          <w:sz w:val="28"/>
+          <w:szCs w:val="28"/>
+        </w:rPr>
+      </w:pPr>
+    </w:p>
+    <w:p>
+      <w:pPr>
         <w:pStyle w:val="ListParagraph"/>
         <w:ind w:left="1440"/>
         <w:rPr>
@@ -1639,15 +1691,35 @@
         </w:rPr>
         <w:t xml:space="preserve">it shows </w:t>
       </w:r>
+      <w:r>
+        <w:rPr>
+          <w:sz w:val="28"/>
+          <w:szCs w:val="28"/>
+        </w:rPr>
+        <w:t xml:space="preserve"> master</w:t>
+      </w:r>
+    </w:p>
+    <w:p>
+      <w:pPr>
+        <w:pStyle w:val="ListParagraph"/>
+        <w:numPr>
+          <w:ilvl w:val="0"/>
+          <w:numId w:val="1"/>
+        </w:numPr>
+        <w:rPr>
+          <w:sz w:val="28"/>
+          <w:szCs w:val="28"/>
+        </w:rPr>
+      </w:pPr>
+      <w:r>
+        <w:rPr>
+          <w:sz w:val="28"/>
+          <w:szCs w:val="28"/>
+        </w:rPr>
+        <w:t>Write more commands</w:t>
+      </w:r>
       <w:bookmarkStart w:id="0" w:name="_GoBack"/>
       <w:bookmarkEnd w:id="0"/>
-      <w:r>
-        <w:rPr>
-          <w:sz w:val="28"/>
-          <w:szCs w:val="28"/>
-        </w:rPr>
-        <w:t xml:space="preserve"> master</w:t>
-      </w:r>
     </w:p>
     <w:p>
       <w:pPr>

</xml_diff>